<commit_message>
snake_case convention edited in all modules. final test done.
</commit_message>
<xml_diff>
--- a/Test_report.docx
+++ b/Test_report.docx
@@ -1,6 +1,6 @@
 
 <file path=word/document.xml><?xml version="1.0" encoding="utf-8"?>
-<w:document xmlns:wpc="http://schemas.microsoft.com/office/word/2010/wordprocessingCanvas" xmlns:cx="http://schemas.microsoft.com/office/drawing/2014/chartex" xmlns:cx1="http://schemas.microsoft.com/office/drawing/2015/9/8/chartex" xmlns:cx2="http://schemas.microsoft.com/office/drawing/2015/10/21/chartex" xmlns:cx3="http://schemas.microsoft.com/office/drawing/2016/5/9/chartex" xmlns:cx4="http://schemas.microsoft.com/office/drawing/2016/5/10/chartex" xmlns:cx5="http://schemas.microsoft.com/office/drawing/2016/5/11/chartex" xmlns:cx6="http://schemas.microsoft.com/office/drawing/2016/5/12/chartex" xmlns:cx7="http://schemas.microsoft.com/office/drawing/2016/5/13/chartex" xmlns:cx8="http://schemas.microsoft.com/office/drawing/2016/5/14/chartex" xmlns:mc="http://schemas.openxmlformats.org/markup-compatibility/2006" xmlns:aink="http://schemas.microsoft.com/office/drawing/2016/ink" xmlns:am3d="http://schemas.microsoft.com/office/drawing/2017/model3d" xmlns:o="urn:schemas-microsoft-com:office:office" xmlns:r="http://schemas.openxmlformats.org/officeDocument/2006/relationships" xmlns:m="http://schemas.openxmlformats.org/officeDocument/2006/math" xmlns:v="urn:schemas-microsoft-com:vml" xmlns:wp14="http://schemas.microsoft.com/office/word/2010/wordprocessingDrawing" xmlns:wp="http://schemas.openxmlformats.org/drawingml/2006/wordprocessingDrawing" xmlns:w10="urn:schemas-microsoft-com:office:word" xmlns:w="http://schemas.openxmlformats.org/wordprocessingml/2006/main" xmlns:w14="http://schemas.microsoft.com/office/word/2010/wordml" xmlns:w15="http://schemas.microsoft.com/office/word/2012/wordml" xmlns:w16cid="http://schemas.microsoft.com/office/word/2016/wordml/cid" xmlns:w16se="http://schemas.microsoft.com/office/word/2015/wordml/symex" xmlns:wpg="http://schemas.microsoft.com/office/word/2010/wordprocessingGroup" xmlns:wpi="http://schemas.microsoft.com/office/word/2010/wordprocessingInk" xmlns:wne="http://schemas.microsoft.com/office/word/2006/wordml" xmlns:wps="http://schemas.microsoft.com/office/word/2010/wordprocessingShape" mc:Ignorable="w14 w15 w16se w16cid wp14">
+<w:document xmlns:wpc="http://schemas.microsoft.com/office/word/2010/wordprocessingCanvas" xmlns:cx="http://schemas.microsoft.com/office/drawing/2014/chartex" xmlns:cx1="http://schemas.microsoft.com/office/drawing/2015/9/8/chartex" xmlns:cx2="http://schemas.microsoft.com/office/drawing/2015/10/21/chartex" xmlns:cx3="http://schemas.microsoft.com/office/drawing/2016/5/9/chartex" xmlns:cx4="http://schemas.microsoft.com/office/drawing/2016/5/10/chartex" xmlns:cx5="http://schemas.microsoft.com/office/drawing/2016/5/11/chartex" xmlns:cx6="http://schemas.microsoft.com/office/drawing/2016/5/12/chartex" xmlns:cx7="http://schemas.microsoft.com/office/drawing/2016/5/13/chartex" xmlns:cx8="http://schemas.microsoft.com/office/drawing/2016/5/14/chartex" xmlns:mc="http://schemas.openxmlformats.org/markup-compatibility/2006" xmlns:aink="http://schemas.microsoft.com/office/drawing/2016/ink" xmlns:am3d="http://schemas.microsoft.com/office/drawing/2017/model3d" xmlns:o="urn:schemas-microsoft-com:office:office" xmlns:r="http://schemas.openxmlformats.org/officeDocument/2006/relationships" xmlns:m="http://schemas.openxmlformats.org/officeDocument/2006/math" xmlns:v="urn:schemas-microsoft-com:vml" xmlns:wp14="http://schemas.microsoft.com/office/word/2010/wordprocessingDrawing" xmlns:wp="http://schemas.openxmlformats.org/drawingml/2006/wordprocessingDrawing" xmlns:w10="urn:schemas-microsoft-com:office:word" xmlns:w="http://schemas.openxmlformats.org/wordprocessingml/2006/main" xmlns:w14="http://schemas.microsoft.com/office/word/2010/wordml" xmlns:w15="http://schemas.microsoft.com/office/word/2012/wordml" xmlns:w16cex="http://schemas.microsoft.com/office/word/2018/wordml/cex" xmlns:w16cid="http://schemas.microsoft.com/office/word/2016/wordml/cid" xmlns:w16="http://schemas.microsoft.com/office/word/2018/wordml" xmlns:w16se="http://schemas.microsoft.com/office/word/2015/wordml/symex" xmlns:wpg="http://schemas.microsoft.com/office/word/2010/wordprocessingGroup" xmlns:wpi="http://schemas.microsoft.com/office/word/2010/wordprocessingInk" xmlns:wne="http://schemas.microsoft.com/office/word/2006/wordml" xmlns:wps="http://schemas.microsoft.com/office/word/2010/wordprocessingShape" mc:Ignorable="w14 w15 w16se w16cid w16 w16cex wp14">
   <w:body>
     <w:p>
       <w:pPr>
@@ -205,150 +205,159 @@
           <w:bCs/>
           <w:sz w:val="28"/>
           <w:szCs w:val="28"/>
-          <w:lang w:val="sv-SE"/>
-        </w:rPr>
-      </w:pPr>
-      <w:r>
-        <w:rPr>
-          <w:rFonts w:asciiTheme="majorBidi" w:hAnsiTheme="majorBidi" w:cstheme="majorBidi"/>
-          <w:b/>
-          <w:bCs/>
-          <w:sz w:val="28"/>
-          <w:szCs w:val="28"/>
-          <w:lang w:val="sv-SE"/>
-        </w:rPr>
-        <w:t>2 – Ripan Kumar Dhar (19880727 - 8398)</w:t>
-      </w:r>
-    </w:p>
-    <w:p>
-      <w:pPr>
-        <w:rPr>
-          <w:rFonts w:asciiTheme="majorBidi" w:hAnsiTheme="majorBidi" w:cstheme="majorBidi"/>
-          <w:b/>
-          <w:bCs/>
-          <w:sz w:val="28"/>
-          <w:szCs w:val="28"/>
-          <w:lang w:val="sv-SE"/>
-        </w:rPr>
-      </w:pPr>
-    </w:p>
-    <w:p>
-      <w:pPr>
-        <w:rPr>
-          <w:rFonts w:asciiTheme="majorBidi" w:hAnsiTheme="majorBidi" w:cstheme="majorBidi"/>
-          <w:b/>
-          <w:bCs/>
-          <w:sz w:val="28"/>
-          <w:szCs w:val="28"/>
-          <w:lang w:val="sv-SE"/>
-        </w:rPr>
-      </w:pPr>
-    </w:p>
-    <w:p>
-      <w:pPr>
-        <w:rPr>
-          <w:rFonts w:asciiTheme="majorBidi" w:hAnsiTheme="majorBidi" w:cstheme="majorBidi"/>
-          <w:b/>
-          <w:bCs/>
-          <w:sz w:val="28"/>
-          <w:szCs w:val="28"/>
-          <w:lang w:val="sv-SE"/>
-        </w:rPr>
-      </w:pPr>
-    </w:p>
-    <w:p>
-      <w:pPr>
-        <w:rPr>
-          <w:rFonts w:asciiTheme="majorBidi" w:hAnsiTheme="majorBidi" w:cstheme="majorBidi"/>
-          <w:b/>
-          <w:bCs/>
-          <w:sz w:val="28"/>
-          <w:szCs w:val="28"/>
-          <w:lang w:val="sv-SE"/>
-        </w:rPr>
-      </w:pPr>
-    </w:p>
-    <w:p>
-      <w:pPr>
-        <w:rPr>
-          <w:rFonts w:asciiTheme="majorBidi" w:hAnsiTheme="majorBidi" w:cstheme="majorBidi"/>
-          <w:b/>
-          <w:bCs/>
-          <w:sz w:val="28"/>
-          <w:szCs w:val="28"/>
-          <w:lang w:val="sv-SE"/>
-        </w:rPr>
-      </w:pPr>
-    </w:p>
-    <w:p>
-      <w:pPr>
-        <w:rPr>
-          <w:rFonts w:asciiTheme="majorBidi" w:hAnsiTheme="majorBidi" w:cstheme="majorBidi"/>
-          <w:b/>
-          <w:bCs/>
-          <w:sz w:val="28"/>
-          <w:szCs w:val="28"/>
-          <w:lang w:val="sv-SE"/>
-        </w:rPr>
-      </w:pPr>
-    </w:p>
-    <w:p>
-      <w:pPr>
-        <w:rPr>
-          <w:rFonts w:asciiTheme="majorBidi" w:hAnsiTheme="majorBidi" w:cstheme="majorBidi"/>
-          <w:b/>
-          <w:bCs/>
-          <w:sz w:val="28"/>
-          <w:szCs w:val="28"/>
-          <w:lang w:val="sv-SE"/>
-        </w:rPr>
-      </w:pPr>
-    </w:p>
-    <w:p>
-      <w:pPr>
-        <w:rPr>
-          <w:rFonts w:asciiTheme="majorBidi" w:hAnsiTheme="majorBidi" w:cstheme="majorBidi"/>
-          <w:b/>
-          <w:bCs/>
-          <w:sz w:val="28"/>
-          <w:szCs w:val="28"/>
-          <w:lang w:val="sv-SE"/>
-        </w:rPr>
-      </w:pPr>
-    </w:p>
-    <w:p>
-      <w:pPr>
-        <w:rPr>
-          <w:rFonts w:asciiTheme="majorBidi" w:hAnsiTheme="majorBidi" w:cstheme="majorBidi"/>
-          <w:b/>
-          <w:bCs/>
-          <w:sz w:val="28"/>
-          <w:szCs w:val="28"/>
-          <w:lang w:val="sv-SE"/>
-        </w:rPr>
-      </w:pPr>
-    </w:p>
-    <w:p>
-      <w:pPr>
-        <w:rPr>
-          <w:rFonts w:asciiTheme="majorBidi" w:hAnsiTheme="majorBidi" w:cstheme="majorBidi"/>
-          <w:b/>
-          <w:bCs/>
-          <w:sz w:val="28"/>
-          <w:szCs w:val="28"/>
-          <w:lang w:val="sv-SE"/>
-        </w:rPr>
-      </w:pPr>
-    </w:p>
-    <w:p>
-      <w:pPr>
-        <w:rPr>
-          <w:rFonts w:asciiTheme="majorBidi" w:hAnsiTheme="majorBidi" w:cstheme="majorBidi"/>
-          <w:b/>
-          <w:bCs/>
-          <w:sz w:val="28"/>
-          <w:szCs w:val="28"/>
-          <w:lang w:val="sv-SE"/>
+        </w:rPr>
+      </w:pPr>
+      <w:r>
+        <w:rPr>
+          <w:rFonts w:asciiTheme="majorBidi" w:hAnsiTheme="majorBidi" w:cstheme="majorBidi"/>
+          <w:b/>
+          <w:bCs/>
+          <w:sz w:val="28"/>
+          <w:szCs w:val="28"/>
+        </w:rPr>
+        <w:t xml:space="preserve">2 – </w:t>
+      </w:r>
+      <w:proofErr w:type="spellStart"/>
+      <w:r>
+        <w:rPr>
+          <w:rFonts w:asciiTheme="majorBidi" w:hAnsiTheme="majorBidi" w:cstheme="majorBidi"/>
+          <w:b/>
+          <w:bCs/>
+          <w:sz w:val="28"/>
+          <w:szCs w:val="28"/>
+        </w:rPr>
+        <w:t>Ripan</w:t>
+      </w:r>
+      <w:proofErr w:type="spellEnd"/>
+      <w:r>
+        <w:rPr>
+          <w:rFonts w:asciiTheme="majorBidi" w:hAnsiTheme="majorBidi" w:cstheme="majorBidi"/>
+          <w:b/>
+          <w:bCs/>
+          <w:sz w:val="28"/>
+          <w:szCs w:val="28"/>
+        </w:rPr>
+        <w:t xml:space="preserve"> Kumar Dhar (19880727 - 8398)</w:t>
+      </w:r>
+    </w:p>
+    <w:p>
+      <w:pPr>
+        <w:rPr>
+          <w:rFonts w:asciiTheme="majorBidi" w:hAnsiTheme="majorBidi" w:cstheme="majorBidi"/>
+          <w:b/>
+          <w:bCs/>
+          <w:sz w:val="28"/>
+          <w:szCs w:val="28"/>
+        </w:rPr>
+      </w:pPr>
+    </w:p>
+    <w:p>
+      <w:pPr>
+        <w:rPr>
+          <w:rFonts w:asciiTheme="majorBidi" w:hAnsiTheme="majorBidi" w:cstheme="majorBidi"/>
+          <w:b/>
+          <w:bCs/>
+          <w:sz w:val="28"/>
+          <w:szCs w:val="28"/>
+        </w:rPr>
+      </w:pPr>
+    </w:p>
+    <w:p>
+      <w:pPr>
+        <w:rPr>
+          <w:rFonts w:asciiTheme="majorBidi" w:hAnsiTheme="majorBidi" w:cstheme="majorBidi"/>
+          <w:b/>
+          <w:bCs/>
+          <w:sz w:val="28"/>
+          <w:szCs w:val="28"/>
+        </w:rPr>
+      </w:pPr>
+    </w:p>
+    <w:p>
+      <w:pPr>
+        <w:rPr>
+          <w:rFonts w:asciiTheme="majorBidi" w:hAnsiTheme="majorBidi" w:cstheme="majorBidi"/>
+          <w:b/>
+          <w:bCs/>
+          <w:sz w:val="28"/>
+          <w:szCs w:val="28"/>
+        </w:rPr>
+      </w:pPr>
+    </w:p>
+    <w:p>
+      <w:pPr>
+        <w:rPr>
+          <w:rFonts w:asciiTheme="majorBidi" w:hAnsiTheme="majorBidi" w:cstheme="majorBidi"/>
+          <w:b/>
+          <w:bCs/>
+          <w:sz w:val="28"/>
+          <w:szCs w:val="28"/>
+        </w:rPr>
+      </w:pPr>
+    </w:p>
+    <w:p>
+      <w:pPr>
+        <w:rPr>
+          <w:rFonts w:asciiTheme="majorBidi" w:hAnsiTheme="majorBidi" w:cstheme="majorBidi"/>
+          <w:b/>
+          <w:bCs/>
+          <w:sz w:val="28"/>
+          <w:szCs w:val="28"/>
+        </w:rPr>
+      </w:pPr>
+    </w:p>
+    <w:p>
+      <w:pPr>
+        <w:rPr>
+          <w:rFonts w:asciiTheme="majorBidi" w:hAnsiTheme="majorBidi" w:cstheme="majorBidi"/>
+          <w:b/>
+          <w:bCs/>
+          <w:sz w:val="28"/>
+          <w:szCs w:val="28"/>
+        </w:rPr>
+      </w:pPr>
+    </w:p>
+    <w:p>
+      <w:pPr>
+        <w:rPr>
+          <w:rFonts w:asciiTheme="majorBidi" w:hAnsiTheme="majorBidi" w:cstheme="majorBidi"/>
+          <w:b/>
+          <w:bCs/>
+          <w:sz w:val="28"/>
+          <w:szCs w:val="28"/>
+        </w:rPr>
+      </w:pPr>
+    </w:p>
+    <w:p>
+      <w:pPr>
+        <w:rPr>
+          <w:rFonts w:asciiTheme="majorBidi" w:hAnsiTheme="majorBidi" w:cstheme="majorBidi"/>
+          <w:b/>
+          <w:bCs/>
+          <w:sz w:val="28"/>
+          <w:szCs w:val="28"/>
+        </w:rPr>
+      </w:pPr>
+    </w:p>
+    <w:p>
+      <w:pPr>
+        <w:rPr>
+          <w:rFonts w:asciiTheme="majorBidi" w:hAnsiTheme="majorBidi" w:cstheme="majorBidi"/>
+          <w:b/>
+          <w:bCs/>
+          <w:sz w:val="28"/>
+          <w:szCs w:val="28"/>
+        </w:rPr>
+      </w:pPr>
+    </w:p>
+    <w:p>
+      <w:pPr>
+        <w:rPr>
+          <w:rFonts w:asciiTheme="majorBidi" w:hAnsiTheme="majorBidi" w:cstheme="majorBidi"/>
+          <w:b/>
+          <w:bCs/>
+          <w:sz w:val="28"/>
+          <w:szCs w:val="28"/>
         </w:rPr>
       </w:pPr>
     </w:p>
@@ -419,7 +428,25 @@
           <w:sz w:val="24"/>
           <w:szCs w:val="24"/>
         </w:rPr>
-        <w:t>implemented 12 tests by using unittest library, however we did not test all functions and their outputs, but we tried to test m</w:t>
+        <w:t xml:space="preserve">implemented 12 tests by using </w:t>
+      </w:r>
+      <w:proofErr w:type="spellStart"/>
+      <w:r>
+        <w:rPr>
+          <w:rFonts w:asciiTheme="majorBidi" w:hAnsiTheme="majorBidi" w:cstheme="majorBidi"/>
+          <w:sz w:val="24"/>
+          <w:szCs w:val="24"/>
+        </w:rPr>
+        <w:t>unittest</w:t>
+      </w:r>
+      <w:proofErr w:type="spellEnd"/>
+      <w:r>
+        <w:rPr>
+          <w:rFonts w:asciiTheme="majorBidi" w:hAnsiTheme="majorBidi" w:cstheme="majorBidi"/>
+          <w:sz w:val="24"/>
+          <w:szCs w:val="24"/>
+        </w:rPr>
+        <w:t xml:space="preserve"> library, however we did not test all functions and their outputs, but we tried to test m</w:t>
       </w:r>
       <w:r>
         <w:rPr>
@@ -568,7 +595,33 @@
           <w:sz w:val="24"/>
           <w:szCs w:val="24"/>
         </w:rPr>
-        <w:t>1 – repr_test</w:t>
+        <w:t xml:space="preserve">1 – </w:t>
+      </w:r>
+      <w:proofErr w:type="spellStart"/>
+      <w:r>
+        <w:rPr>
+          <w:rFonts w:asciiTheme="majorBidi" w:hAnsiTheme="majorBidi" w:cstheme="majorBidi"/>
+          <w:sz w:val="24"/>
+          <w:szCs w:val="24"/>
+        </w:rPr>
+        <w:t>test_</w:t>
+      </w:r>
+      <w:r>
+        <w:rPr>
+          <w:rFonts w:asciiTheme="majorBidi" w:hAnsiTheme="majorBidi" w:cstheme="majorBidi"/>
+          <w:sz w:val="24"/>
+          <w:szCs w:val="24"/>
+        </w:rPr>
+        <w:t>repr</w:t>
+      </w:r>
+      <w:proofErr w:type="spellEnd"/>
+      <w:r>
+        <w:rPr>
+          <w:rFonts w:asciiTheme="majorBidi" w:hAnsiTheme="majorBidi" w:cstheme="majorBidi"/>
+          <w:sz w:val="24"/>
+          <w:szCs w:val="24"/>
+        </w:rPr>
+        <w:t xml:space="preserve"> </w:t>
       </w:r>
       <w:r>
         <w:rPr>
@@ -611,14 +664,24 @@
         </w:rPr>
         <w:t xml:space="preserve"> </w:t>
       </w:r>
-      <w:r>
-        <w:rPr>
-          <w:rFonts w:asciiTheme="majorBidi" w:hAnsiTheme="majorBidi" w:cstheme="majorBidi"/>
-          <w:sz w:val="24"/>
-          <w:szCs w:val="24"/>
-        </w:rPr>
-        <w:t>login_register_test</w:t>
-      </w:r>
+      <w:proofErr w:type="spellStart"/>
+      <w:r>
+        <w:rPr>
+          <w:rFonts w:asciiTheme="majorBidi" w:hAnsiTheme="majorBidi" w:cstheme="majorBidi"/>
+          <w:sz w:val="24"/>
+          <w:szCs w:val="24"/>
+        </w:rPr>
+        <w:t>test_</w:t>
+      </w:r>
+      <w:r>
+        <w:rPr>
+          <w:rFonts w:asciiTheme="majorBidi" w:hAnsiTheme="majorBidi" w:cstheme="majorBidi"/>
+          <w:sz w:val="24"/>
+          <w:szCs w:val="24"/>
+        </w:rPr>
+        <w:t>login_register</w:t>
+      </w:r>
+      <w:proofErr w:type="spellEnd"/>
       <w:r>
         <w:rPr>
           <w:rFonts w:asciiTheme="majorBidi" w:hAnsiTheme="majorBidi" w:cstheme="majorBidi"/>
@@ -642,8 +705,26 @@
           <w:sz w:val="24"/>
           <w:szCs w:val="24"/>
         </w:rPr>
-        <w:t>3 – change_directory_test</w:t>
-      </w:r>
+        <w:t xml:space="preserve">3 – </w:t>
+      </w:r>
+      <w:proofErr w:type="spellStart"/>
+      <w:r>
+        <w:rPr>
+          <w:rFonts w:asciiTheme="majorBidi" w:hAnsiTheme="majorBidi" w:cstheme="majorBidi"/>
+          <w:sz w:val="24"/>
+          <w:szCs w:val="24"/>
+        </w:rPr>
+        <w:t>test_</w:t>
+      </w:r>
+      <w:r>
+        <w:rPr>
+          <w:rFonts w:asciiTheme="majorBidi" w:hAnsiTheme="majorBidi" w:cstheme="majorBidi"/>
+          <w:sz w:val="24"/>
+          <w:szCs w:val="24"/>
+        </w:rPr>
+        <w:t>change_directory</w:t>
+      </w:r>
+      <w:proofErr w:type="spellEnd"/>
       <w:r>
         <w:rPr>
           <w:rFonts w:asciiTheme="majorBidi" w:hAnsiTheme="majorBidi" w:cstheme="majorBidi"/>
@@ -667,8 +748,26 @@
           <w:sz w:val="24"/>
           <w:szCs w:val="24"/>
         </w:rPr>
-        <w:t>4 – write_file_test</w:t>
-      </w:r>
+        <w:t xml:space="preserve">4 – </w:t>
+      </w:r>
+      <w:proofErr w:type="spellStart"/>
+      <w:r>
+        <w:rPr>
+          <w:rFonts w:asciiTheme="majorBidi" w:hAnsiTheme="majorBidi" w:cstheme="majorBidi"/>
+          <w:sz w:val="24"/>
+          <w:szCs w:val="24"/>
+        </w:rPr>
+        <w:t>test_</w:t>
+      </w:r>
+      <w:r>
+        <w:rPr>
+          <w:rFonts w:asciiTheme="majorBidi" w:hAnsiTheme="majorBidi" w:cstheme="majorBidi"/>
+          <w:sz w:val="24"/>
+          <w:szCs w:val="24"/>
+        </w:rPr>
+        <w:t>write_file</w:t>
+      </w:r>
+      <w:proofErr w:type="spellEnd"/>
       <w:r>
         <w:rPr>
           <w:rFonts w:asciiTheme="majorBidi" w:hAnsiTheme="majorBidi" w:cstheme="majorBidi"/>
@@ -692,7 +791,33 @@
           <w:sz w:val="24"/>
           <w:szCs w:val="24"/>
         </w:rPr>
-        <w:t>5 – create_directory_test</w:t>
+        <w:t xml:space="preserve">5 – </w:t>
+      </w:r>
+      <w:proofErr w:type="spellStart"/>
+      <w:r>
+        <w:rPr>
+          <w:rFonts w:asciiTheme="majorBidi" w:hAnsiTheme="majorBidi" w:cstheme="majorBidi"/>
+          <w:sz w:val="24"/>
+          <w:szCs w:val="24"/>
+        </w:rPr>
+        <w:t>test_</w:t>
+      </w:r>
+      <w:r>
+        <w:rPr>
+          <w:rFonts w:asciiTheme="majorBidi" w:hAnsiTheme="majorBidi" w:cstheme="majorBidi"/>
+          <w:sz w:val="24"/>
+          <w:szCs w:val="24"/>
+        </w:rPr>
+        <w:t>create_directory</w:t>
+      </w:r>
+      <w:proofErr w:type="spellEnd"/>
+      <w:r>
+        <w:rPr>
+          <w:rFonts w:asciiTheme="majorBidi" w:hAnsiTheme="majorBidi" w:cstheme="majorBidi"/>
+          <w:sz w:val="24"/>
+          <w:szCs w:val="24"/>
+        </w:rPr>
+        <w:t xml:space="preserve"> </w:t>
       </w:r>
       <w:r>
         <w:rPr>
@@ -717,7 +842,33 @@
           <w:sz w:val="24"/>
           <w:szCs w:val="24"/>
         </w:rPr>
-        <w:t>6 – list_file_test</w:t>
+        <w:t xml:space="preserve">6 – </w:t>
+      </w:r>
+      <w:proofErr w:type="spellStart"/>
+      <w:r>
+        <w:rPr>
+          <w:rFonts w:asciiTheme="majorBidi" w:hAnsiTheme="majorBidi" w:cstheme="majorBidi"/>
+          <w:sz w:val="24"/>
+          <w:szCs w:val="24"/>
+        </w:rPr>
+        <w:t>test_</w:t>
+      </w:r>
+      <w:r>
+        <w:rPr>
+          <w:rFonts w:asciiTheme="majorBidi" w:hAnsiTheme="majorBidi" w:cstheme="majorBidi"/>
+          <w:sz w:val="24"/>
+          <w:szCs w:val="24"/>
+        </w:rPr>
+        <w:t>list_file</w:t>
+      </w:r>
+      <w:proofErr w:type="spellEnd"/>
+      <w:r>
+        <w:rPr>
+          <w:rFonts w:asciiTheme="majorBidi" w:hAnsiTheme="majorBidi" w:cstheme="majorBidi"/>
+          <w:sz w:val="24"/>
+          <w:szCs w:val="24"/>
+        </w:rPr>
+        <w:t xml:space="preserve"> </w:t>
       </w:r>
       <w:r>
         <w:rPr>
@@ -742,7 +893,33 @@
           <w:sz w:val="24"/>
           <w:szCs w:val="24"/>
         </w:rPr>
-        <w:t>7 – read_noninput_test</w:t>
+        <w:t xml:space="preserve">7 – </w:t>
+      </w:r>
+      <w:proofErr w:type="spellStart"/>
+      <w:r>
+        <w:rPr>
+          <w:rFonts w:asciiTheme="majorBidi" w:hAnsiTheme="majorBidi" w:cstheme="majorBidi"/>
+          <w:sz w:val="24"/>
+          <w:szCs w:val="24"/>
+        </w:rPr>
+        <w:t>test_</w:t>
+      </w:r>
+      <w:r>
+        <w:rPr>
+          <w:rFonts w:asciiTheme="majorBidi" w:hAnsiTheme="majorBidi" w:cstheme="majorBidi"/>
+          <w:sz w:val="24"/>
+          <w:szCs w:val="24"/>
+        </w:rPr>
+        <w:t>read_noninput</w:t>
+      </w:r>
+      <w:proofErr w:type="spellEnd"/>
+      <w:r>
+        <w:rPr>
+          <w:rFonts w:asciiTheme="majorBidi" w:hAnsiTheme="majorBidi" w:cstheme="majorBidi"/>
+          <w:sz w:val="24"/>
+          <w:szCs w:val="24"/>
+        </w:rPr>
+        <w:t xml:space="preserve"> </w:t>
       </w:r>
       <w:r>
         <w:rPr>
@@ -767,7 +944,33 @@
           <w:sz w:val="24"/>
           <w:szCs w:val="24"/>
         </w:rPr>
-        <w:t>8 – write_noninput_test</w:t>
+        <w:t xml:space="preserve">8 – </w:t>
+      </w:r>
+      <w:proofErr w:type="spellStart"/>
+      <w:r>
+        <w:rPr>
+          <w:rFonts w:asciiTheme="majorBidi" w:hAnsiTheme="majorBidi" w:cstheme="majorBidi"/>
+          <w:sz w:val="24"/>
+          <w:szCs w:val="24"/>
+        </w:rPr>
+        <w:t>test_</w:t>
+      </w:r>
+      <w:r>
+        <w:rPr>
+          <w:rFonts w:asciiTheme="majorBidi" w:hAnsiTheme="majorBidi" w:cstheme="majorBidi"/>
+          <w:sz w:val="24"/>
+          <w:szCs w:val="24"/>
+        </w:rPr>
+        <w:t>write_noninput</w:t>
+      </w:r>
+      <w:proofErr w:type="spellEnd"/>
+      <w:r>
+        <w:rPr>
+          <w:rFonts w:asciiTheme="majorBidi" w:hAnsiTheme="majorBidi" w:cstheme="majorBidi"/>
+          <w:sz w:val="24"/>
+          <w:szCs w:val="24"/>
+        </w:rPr>
+        <w:t xml:space="preserve"> </w:t>
       </w:r>
       <w:r>
         <w:rPr>
@@ -792,7 +995,33 @@
           <w:sz w:val="24"/>
           <w:szCs w:val="24"/>
         </w:rPr>
-        <w:t>9 – create_write_test</w:t>
+        <w:t xml:space="preserve">9 – </w:t>
+      </w:r>
+      <w:proofErr w:type="spellStart"/>
+      <w:r>
+        <w:rPr>
+          <w:rFonts w:asciiTheme="majorBidi" w:hAnsiTheme="majorBidi" w:cstheme="majorBidi"/>
+          <w:sz w:val="24"/>
+          <w:szCs w:val="24"/>
+        </w:rPr>
+        <w:t>test_</w:t>
+      </w:r>
+      <w:r>
+        <w:rPr>
+          <w:rFonts w:asciiTheme="majorBidi" w:hAnsiTheme="majorBidi" w:cstheme="majorBidi"/>
+          <w:sz w:val="24"/>
+          <w:szCs w:val="24"/>
+        </w:rPr>
+        <w:t>create_write</w:t>
+      </w:r>
+      <w:proofErr w:type="spellEnd"/>
+      <w:r>
+        <w:rPr>
+          <w:rFonts w:asciiTheme="majorBidi" w:hAnsiTheme="majorBidi" w:cstheme="majorBidi"/>
+          <w:sz w:val="24"/>
+          <w:szCs w:val="24"/>
+        </w:rPr>
+        <w:t xml:space="preserve"> </w:t>
       </w:r>
       <w:r>
         <w:rPr>
@@ -817,7 +1046,33 @@
           <w:sz w:val="24"/>
           <w:szCs w:val="24"/>
         </w:rPr>
-        <w:t>10 – read_write_test</w:t>
+        <w:t xml:space="preserve">10 – </w:t>
+      </w:r>
+      <w:proofErr w:type="spellStart"/>
+      <w:r>
+        <w:rPr>
+          <w:rFonts w:asciiTheme="majorBidi" w:hAnsiTheme="majorBidi" w:cstheme="majorBidi"/>
+          <w:sz w:val="24"/>
+          <w:szCs w:val="24"/>
+        </w:rPr>
+        <w:t>test_</w:t>
+      </w:r>
+      <w:r>
+        <w:rPr>
+          <w:rFonts w:asciiTheme="majorBidi" w:hAnsiTheme="majorBidi" w:cstheme="majorBidi"/>
+          <w:sz w:val="24"/>
+          <w:szCs w:val="24"/>
+        </w:rPr>
+        <w:t>read_write</w:t>
+      </w:r>
+      <w:proofErr w:type="spellEnd"/>
+      <w:r>
+        <w:rPr>
+          <w:rFonts w:asciiTheme="majorBidi" w:hAnsiTheme="majorBidi" w:cstheme="majorBidi"/>
+          <w:sz w:val="24"/>
+          <w:szCs w:val="24"/>
+        </w:rPr>
+        <w:t xml:space="preserve"> </w:t>
       </w:r>
       <w:r>
         <w:rPr>
@@ -842,7 +1097,33 @@
           <w:sz w:val="24"/>
           <w:szCs w:val="24"/>
         </w:rPr>
-        <w:t>11 – readfile_empty_test</w:t>
+        <w:t xml:space="preserve">11 – </w:t>
+      </w:r>
+      <w:proofErr w:type="spellStart"/>
+      <w:r>
+        <w:rPr>
+          <w:rFonts w:asciiTheme="majorBidi" w:hAnsiTheme="majorBidi" w:cstheme="majorBidi"/>
+          <w:sz w:val="24"/>
+          <w:szCs w:val="24"/>
+        </w:rPr>
+        <w:t>test_</w:t>
+      </w:r>
+      <w:r>
+        <w:rPr>
+          <w:rFonts w:asciiTheme="majorBidi" w:hAnsiTheme="majorBidi" w:cstheme="majorBidi"/>
+          <w:sz w:val="24"/>
+          <w:szCs w:val="24"/>
+        </w:rPr>
+        <w:t>readfile_empty</w:t>
+      </w:r>
+      <w:proofErr w:type="spellEnd"/>
+      <w:r>
+        <w:rPr>
+          <w:rFonts w:asciiTheme="majorBidi" w:hAnsiTheme="majorBidi" w:cstheme="majorBidi"/>
+          <w:sz w:val="24"/>
+          <w:szCs w:val="24"/>
+        </w:rPr>
+        <w:t xml:space="preserve"> </w:t>
       </w:r>
       <w:r>
         <w:rPr>
@@ -867,7 +1148,33 @@
           <w:sz w:val="24"/>
           <w:szCs w:val="24"/>
         </w:rPr>
-        <w:t>12 – previous_directory_test</w:t>
+        <w:t xml:space="preserve">12 – </w:t>
+      </w:r>
+      <w:proofErr w:type="spellStart"/>
+      <w:r>
+        <w:rPr>
+          <w:rFonts w:asciiTheme="majorBidi" w:hAnsiTheme="majorBidi" w:cstheme="majorBidi"/>
+          <w:sz w:val="24"/>
+          <w:szCs w:val="24"/>
+        </w:rPr>
+        <w:t>test_</w:t>
+      </w:r>
+      <w:r>
+        <w:rPr>
+          <w:rFonts w:asciiTheme="majorBidi" w:hAnsiTheme="majorBidi" w:cstheme="majorBidi"/>
+          <w:sz w:val="24"/>
+          <w:szCs w:val="24"/>
+        </w:rPr>
+        <w:t>previous_directory</w:t>
+      </w:r>
+      <w:proofErr w:type="spellEnd"/>
+      <w:r>
+        <w:rPr>
+          <w:rFonts w:asciiTheme="majorBidi" w:hAnsiTheme="majorBidi" w:cstheme="majorBidi"/>
+          <w:sz w:val="24"/>
+          <w:szCs w:val="24"/>
+        </w:rPr>
+        <w:t xml:space="preserve"> </w:t>
       </w:r>
       <w:r>
         <w:rPr>
@@ -877,8 +1184,6 @@
         </w:rPr>
         <w:t>()</w:t>
       </w:r>
-      <w:bookmarkStart w:id="0" w:name="_GoBack"/>
-      <w:bookmarkEnd w:id="0"/>
     </w:p>
     <w:p>
       <w:pPr>
@@ -1006,8 +1311,30 @@
           <w:sz w:val="24"/>
           <w:szCs w:val="24"/>
         </w:rPr>
-        <w:t>1 – repr_test</w:t>
-      </w:r>
+        <w:t xml:space="preserve">1 – </w:t>
+      </w:r>
+      <w:proofErr w:type="spellStart"/>
+      <w:r>
+        <w:rPr>
+          <w:rFonts w:asciiTheme="majorBidi" w:hAnsiTheme="majorBidi" w:cstheme="majorBidi"/>
+          <w:b/>
+          <w:bCs/>
+          <w:sz w:val="24"/>
+          <w:szCs w:val="24"/>
+        </w:rPr>
+        <w:t>test_</w:t>
+      </w:r>
+      <w:r>
+        <w:rPr>
+          <w:rFonts w:asciiTheme="majorBidi" w:hAnsiTheme="majorBidi" w:cstheme="majorBidi"/>
+          <w:b/>
+          <w:bCs/>
+          <w:sz w:val="24"/>
+          <w:szCs w:val="24"/>
+        </w:rPr>
+        <w:t>repr</w:t>
+      </w:r>
+      <w:proofErr w:type="spellEnd"/>
       <w:r>
         <w:rPr>
           <w:rFonts w:asciiTheme="majorBidi" w:hAnsiTheme="majorBidi" w:cstheme="majorBidi"/>
@@ -1075,8 +1402,30 @@
           <w:sz w:val="24"/>
           <w:szCs w:val="24"/>
         </w:rPr>
-        <w:t>2 – login_register_test</w:t>
-      </w:r>
+        <w:t xml:space="preserve">2 – </w:t>
+      </w:r>
+      <w:proofErr w:type="spellStart"/>
+      <w:r>
+        <w:rPr>
+          <w:rFonts w:asciiTheme="majorBidi" w:hAnsiTheme="majorBidi" w:cstheme="majorBidi"/>
+          <w:b/>
+          <w:bCs/>
+          <w:sz w:val="24"/>
+          <w:szCs w:val="24"/>
+        </w:rPr>
+        <w:t>test_</w:t>
+      </w:r>
+      <w:r>
+        <w:rPr>
+          <w:rFonts w:asciiTheme="majorBidi" w:hAnsiTheme="majorBidi" w:cstheme="majorBidi"/>
+          <w:b/>
+          <w:bCs/>
+          <w:sz w:val="24"/>
+          <w:szCs w:val="24"/>
+        </w:rPr>
+        <w:t>login_register</w:t>
+      </w:r>
+      <w:proofErr w:type="spellEnd"/>
       <w:r>
         <w:rPr>
           <w:rFonts w:asciiTheme="majorBidi" w:hAnsiTheme="majorBidi" w:cstheme="majorBidi"/>
@@ -1144,8 +1493,30 @@
           <w:sz w:val="24"/>
           <w:szCs w:val="24"/>
         </w:rPr>
-        <w:t>3 – change_directory_test</w:t>
-      </w:r>
+        <w:t xml:space="preserve">3 – </w:t>
+      </w:r>
+      <w:proofErr w:type="spellStart"/>
+      <w:r>
+        <w:rPr>
+          <w:rFonts w:asciiTheme="majorBidi" w:hAnsiTheme="majorBidi" w:cstheme="majorBidi"/>
+          <w:b/>
+          <w:bCs/>
+          <w:sz w:val="24"/>
+          <w:szCs w:val="24"/>
+        </w:rPr>
+        <w:t>test_</w:t>
+      </w:r>
+      <w:r>
+        <w:rPr>
+          <w:rFonts w:asciiTheme="majorBidi" w:hAnsiTheme="majorBidi" w:cstheme="majorBidi"/>
+          <w:b/>
+          <w:bCs/>
+          <w:sz w:val="24"/>
+          <w:szCs w:val="24"/>
+        </w:rPr>
+        <w:t>change_directory</w:t>
+      </w:r>
+      <w:proofErr w:type="spellEnd"/>
       <w:r>
         <w:rPr>
           <w:rFonts w:asciiTheme="majorBidi" w:hAnsiTheme="majorBidi" w:cstheme="majorBidi"/>
@@ -1205,8 +1576,30 @@
           <w:sz w:val="24"/>
           <w:szCs w:val="24"/>
         </w:rPr>
-        <w:t>4 – write_file_test</w:t>
-      </w:r>
+        <w:t xml:space="preserve">4 – </w:t>
+      </w:r>
+      <w:proofErr w:type="spellStart"/>
+      <w:r>
+        <w:rPr>
+          <w:rFonts w:asciiTheme="majorBidi" w:hAnsiTheme="majorBidi" w:cstheme="majorBidi"/>
+          <w:b/>
+          <w:bCs/>
+          <w:sz w:val="24"/>
+          <w:szCs w:val="24"/>
+        </w:rPr>
+        <w:t>test_</w:t>
+      </w:r>
+      <w:r>
+        <w:rPr>
+          <w:rFonts w:asciiTheme="majorBidi" w:hAnsiTheme="majorBidi" w:cstheme="majorBidi"/>
+          <w:b/>
+          <w:bCs/>
+          <w:sz w:val="24"/>
+          <w:szCs w:val="24"/>
+        </w:rPr>
+        <w:t>write_file</w:t>
+      </w:r>
+      <w:proofErr w:type="spellEnd"/>
       <w:r>
         <w:rPr>
           <w:rFonts w:asciiTheme="majorBidi" w:hAnsiTheme="majorBidi" w:cstheme="majorBidi"/>
@@ -1272,8 +1665,30 @@
           <w:sz w:val="24"/>
           <w:szCs w:val="24"/>
         </w:rPr>
-        <w:t>5 – create_directory_test</w:t>
-      </w:r>
+        <w:t xml:space="preserve">5 – </w:t>
+      </w:r>
+      <w:proofErr w:type="spellStart"/>
+      <w:r>
+        <w:rPr>
+          <w:rFonts w:asciiTheme="majorBidi" w:hAnsiTheme="majorBidi" w:cstheme="majorBidi"/>
+          <w:b/>
+          <w:bCs/>
+          <w:sz w:val="24"/>
+          <w:szCs w:val="24"/>
+        </w:rPr>
+        <w:t>test_</w:t>
+      </w:r>
+      <w:r>
+        <w:rPr>
+          <w:rFonts w:asciiTheme="majorBidi" w:hAnsiTheme="majorBidi" w:cstheme="majorBidi"/>
+          <w:b/>
+          <w:bCs/>
+          <w:sz w:val="24"/>
+          <w:szCs w:val="24"/>
+        </w:rPr>
+        <w:t>create_directory</w:t>
+      </w:r>
+      <w:proofErr w:type="spellEnd"/>
       <w:r>
         <w:rPr>
           <w:rFonts w:asciiTheme="majorBidi" w:hAnsiTheme="majorBidi" w:cstheme="majorBidi"/>
@@ -1331,8 +1746,30 @@
           <w:sz w:val="24"/>
           <w:szCs w:val="24"/>
         </w:rPr>
-        <w:t>6 – list_file_test</w:t>
-      </w:r>
+        <w:t xml:space="preserve">6 – </w:t>
+      </w:r>
+      <w:proofErr w:type="spellStart"/>
+      <w:r>
+        <w:rPr>
+          <w:rFonts w:asciiTheme="majorBidi" w:hAnsiTheme="majorBidi" w:cstheme="majorBidi"/>
+          <w:b/>
+          <w:bCs/>
+          <w:sz w:val="24"/>
+          <w:szCs w:val="24"/>
+        </w:rPr>
+        <w:t>test_</w:t>
+      </w:r>
+      <w:r>
+        <w:rPr>
+          <w:rFonts w:asciiTheme="majorBidi" w:hAnsiTheme="majorBidi" w:cstheme="majorBidi"/>
+          <w:b/>
+          <w:bCs/>
+          <w:sz w:val="24"/>
+          <w:szCs w:val="24"/>
+        </w:rPr>
+        <w:t>list_file</w:t>
+      </w:r>
+      <w:proofErr w:type="spellEnd"/>
       <w:r>
         <w:rPr>
           <w:rFonts w:asciiTheme="majorBidi" w:hAnsiTheme="majorBidi" w:cstheme="majorBidi"/>
@@ -1402,8 +1839,30 @@
           <w:szCs w:val="24"/>
         </w:rPr>
         <w:lastRenderedPageBreak/>
-        <w:t>7 – read_noninput_test</w:t>
-      </w:r>
+        <w:t xml:space="preserve">7 – </w:t>
+      </w:r>
+      <w:proofErr w:type="spellStart"/>
+      <w:r>
+        <w:rPr>
+          <w:rFonts w:asciiTheme="majorBidi" w:hAnsiTheme="majorBidi" w:cstheme="majorBidi"/>
+          <w:b/>
+          <w:bCs/>
+          <w:sz w:val="24"/>
+          <w:szCs w:val="24"/>
+        </w:rPr>
+        <w:t>test_</w:t>
+      </w:r>
+      <w:r>
+        <w:rPr>
+          <w:rFonts w:asciiTheme="majorBidi" w:hAnsiTheme="majorBidi" w:cstheme="majorBidi"/>
+          <w:b/>
+          <w:bCs/>
+          <w:sz w:val="24"/>
+          <w:szCs w:val="24"/>
+        </w:rPr>
+        <w:t>read_noninput</w:t>
+      </w:r>
+      <w:proofErr w:type="spellEnd"/>
       <w:r>
         <w:rPr>
           <w:rFonts w:asciiTheme="majorBidi" w:hAnsiTheme="majorBidi" w:cstheme="majorBidi"/>
@@ -1469,7 +1928,39 @@
           <w:sz w:val="24"/>
           <w:szCs w:val="24"/>
         </w:rPr>
-        <w:t>8 – write_noninput_test:</w:t>
+        <w:t xml:space="preserve">8 – </w:t>
+      </w:r>
+      <w:proofErr w:type="spellStart"/>
+      <w:r>
+        <w:rPr>
+          <w:rFonts w:asciiTheme="majorBidi" w:hAnsiTheme="majorBidi" w:cstheme="majorBidi"/>
+          <w:b/>
+          <w:bCs/>
+          <w:sz w:val="24"/>
+          <w:szCs w:val="24"/>
+        </w:rPr>
+        <w:t>test_</w:t>
+      </w:r>
+      <w:r>
+        <w:rPr>
+          <w:rFonts w:asciiTheme="majorBidi" w:hAnsiTheme="majorBidi" w:cstheme="majorBidi"/>
+          <w:b/>
+          <w:bCs/>
+          <w:sz w:val="24"/>
+          <w:szCs w:val="24"/>
+        </w:rPr>
+        <w:t>write_noninput</w:t>
+      </w:r>
+      <w:proofErr w:type="spellEnd"/>
+      <w:r>
+        <w:rPr>
+          <w:rFonts w:asciiTheme="majorBidi" w:hAnsiTheme="majorBidi" w:cstheme="majorBidi"/>
+          <w:b/>
+          <w:bCs/>
+          <w:sz w:val="24"/>
+          <w:szCs w:val="24"/>
+        </w:rPr>
+        <w:t>:</w:t>
       </w:r>
     </w:p>
     <w:p>
@@ -1518,8 +2009,30 @@
           <w:sz w:val="24"/>
           <w:szCs w:val="24"/>
         </w:rPr>
-        <w:t>9 – create_write_test</w:t>
-      </w:r>
+        <w:t xml:space="preserve">9 – </w:t>
+      </w:r>
+      <w:proofErr w:type="spellStart"/>
+      <w:r>
+        <w:rPr>
+          <w:rFonts w:asciiTheme="majorBidi" w:hAnsiTheme="majorBidi" w:cstheme="majorBidi"/>
+          <w:b/>
+          <w:bCs/>
+          <w:sz w:val="24"/>
+          <w:szCs w:val="24"/>
+        </w:rPr>
+        <w:t>test_</w:t>
+      </w:r>
+      <w:r>
+        <w:rPr>
+          <w:rFonts w:asciiTheme="majorBidi" w:hAnsiTheme="majorBidi" w:cstheme="majorBidi"/>
+          <w:b/>
+          <w:bCs/>
+          <w:sz w:val="24"/>
+          <w:szCs w:val="24"/>
+        </w:rPr>
+        <w:t>create_write</w:t>
+      </w:r>
+      <w:proofErr w:type="spellEnd"/>
       <w:r>
         <w:rPr>
           <w:rFonts w:asciiTheme="majorBidi" w:hAnsiTheme="majorBidi" w:cstheme="majorBidi"/>
@@ -1601,8 +2114,30 @@
           <w:sz w:val="24"/>
           <w:szCs w:val="24"/>
         </w:rPr>
-        <w:t>10 – read_write_test</w:t>
-      </w:r>
+        <w:t xml:space="preserve">10 – </w:t>
+      </w:r>
+      <w:proofErr w:type="spellStart"/>
+      <w:r>
+        <w:rPr>
+          <w:rFonts w:asciiTheme="majorBidi" w:hAnsiTheme="majorBidi" w:cstheme="majorBidi"/>
+          <w:b/>
+          <w:bCs/>
+          <w:sz w:val="24"/>
+          <w:szCs w:val="24"/>
+        </w:rPr>
+        <w:t>test_</w:t>
+      </w:r>
+      <w:r>
+        <w:rPr>
+          <w:rFonts w:asciiTheme="majorBidi" w:hAnsiTheme="majorBidi" w:cstheme="majorBidi"/>
+          <w:b/>
+          <w:bCs/>
+          <w:sz w:val="24"/>
+          <w:szCs w:val="24"/>
+        </w:rPr>
+        <w:t>read_write</w:t>
+      </w:r>
+      <w:proofErr w:type="spellEnd"/>
       <w:r>
         <w:rPr>
           <w:rFonts w:asciiTheme="majorBidi" w:hAnsiTheme="majorBidi" w:cstheme="majorBidi"/>
@@ -1676,8 +2211,30 @@
           <w:sz w:val="24"/>
           <w:szCs w:val="24"/>
         </w:rPr>
-        <w:t>11 – readfile_empty_test</w:t>
-      </w:r>
+        <w:t xml:space="preserve">11 – </w:t>
+      </w:r>
+      <w:proofErr w:type="spellStart"/>
+      <w:r>
+        <w:rPr>
+          <w:rFonts w:asciiTheme="majorBidi" w:hAnsiTheme="majorBidi" w:cstheme="majorBidi"/>
+          <w:b/>
+          <w:bCs/>
+          <w:sz w:val="24"/>
+          <w:szCs w:val="24"/>
+        </w:rPr>
+        <w:t>test_</w:t>
+      </w:r>
+      <w:r>
+        <w:rPr>
+          <w:rFonts w:asciiTheme="majorBidi" w:hAnsiTheme="majorBidi" w:cstheme="majorBidi"/>
+          <w:b/>
+          <w:bCs/>
+          <w:sz w:val="24"/>
+          <w:szCs w:val="24"/>
+        </w:rPr>
+        <w:t>readfile_empty</w:t>
+      </w:r>
+      <w:proofErr w:type="spellEnd"/>
       <w:r>
         <w:rPr>
           <w:rFonts w:asciiTheme="majorBidi" w:hAnsiTheme="majorBidi" w:cstheme="majorBidi"/>
@@ -1737,7 +2294,39 @@
           <w:sz w:val="24"/>
           <w:szCs w:val="24"/>
         </w:rPr>
-        <w:t>12 – previous_directory_test:</w:t>
+        <w:t xml:space="preserve">12 – </w:t>
+      </w:r>
+      <w:proofErr w:type="spellStart"/>
+      <w:r>
+        <w:rPr>
+          <w:rFonts w:asciiTheme="majorBidi" w:hAnsiTheme="majorBidi" w:cstheme="majorBidi"/>
+          <w:b/>
+          <w:bCs/>
+          <w:sz w:val="24"/>
+          <w:szCs w:val="24"/>
+        </w:rPr>
+        <w:t>test_</w:t>
+      </w:r>
+      <w:r>
+        <w:rPr>
+          <w:rFonts w:asciiTheme="majorBidi" w:hAnsiTheme="majorBidi" w:cstheme="majorBidi"/>
+          <w:b/>
+          <w:bCs/>
+          <w:sz w:val="24"/>
+          <w:szCs w:val="24"/>
+        </w:rPr>
+        <w:t>previous_directory</w:t>
+      </w:r>
+      <w:proofErr w:type="spellEnd"/>
+      <w:r>
+        <w:rPr>
+          <w:rFonts w:asciiTheme="majorBidi" w:hAnsiTheme="majorBidi" w:cstheme="majorBidi"/>
+          <w:b/>
+          <w:bCs/>
+          <w:sz w:val="24"/>
+          <w:szCs w:val="24"/>
+        </w:rPr>
+        <w:t>:</w:t>
       </w:r>
     </w:p>
     <w:p>
@@ -1831,7 +2420,43 @@
           <w:sz w:val="24"/>
           <w:szCs w:val="24"/>
         </w:rPr>
-        <w:t xml:space="preserve"> But the conducted work is according to standard coding for socket programming with async, StreamRader and StreamWriter functions</w:t>
+        <w:t xml:space="preserve"> But the conducted work is according to standard coding for socket programming with async, </w:t>
+      </w:r>
+      <w:proofErr w:type="spellStart"/>
+      <w:r>
+        <w:rPr>
+          <w:rFonts w:asciiTheme="majorBidi" w:hAnsiTheme="majorBidi" w:cstheme="majorBidi"/>
+          <w:sz w:val="24"/>
+          <w:szCs w:val="24"/>
+        </w:rPr>
+        <w:t>StreamRader</w:t>
+      </w:r>
+      <w:proofErr w:type="spellEnd"/>
+      <w:r>
+        <w:rPr>
+          <w:rFonts w:asciiTheme="majorBidi" w:hAnsiTheme="majorBidi" w:cstheme="majorBidi"/>
+          <w:sz w:val="24"/>
+          <w:szCs w:val="24"/>
+        </w:rPr>
+        <w:t xml:space="preserve"> and </w:t>
+      </w:r>
+      <w:proofErr w:type="spellStart"/>
+      <w:r>
+        <w:rPr>
+          <w:rFonts w:asciiTheme="majorBidi" w:hAnsiTheme="majorBidi" w:cstheme="majorBidi"/>
+          <w:sz w:val="24"/>
+          <w:szCs w:val="24"/>
+        </w:rPr>
+        <w:t>StreamWriter</w:t>
+      </w:r>
+      <w:proofErr w:type="spellEnd"/>
+      <w:r>
+        <w:rPr>
+          <w:rFonts w:asciiTheme="majorBidi" w:hAnsiTheme="majorBidi" w:cstheme="majorBidi"/>
+          <w:sz w:val="24"/>
+          <w:szCs w:val="24"/>
+        </w:rPr>
+        <w:t xml:space="preserve"> functions</w:t>
       </w:r>
       <w:r>
         <w:rPr>
@@ -1864,7 +2489,7 @@
 </file>
 
 <file path=word/numbering.xml><?xml version="1.0" encoding="utf-8"?>
-<w:numbering xmlns:wpc="http://schemas.microsoft.com/office/word/2010/wordprocessingCanvas" xmlns:cx="http://schemas.microsoft.com/office/drawing/2014/chartex" xmlns:cx1="http://schemas.microsoft.com/office/drawing/2015/9/8/chartex" xmlns:cx2="http://schemas.microsoft.com/office/drawing/2015/10/21/chartex" xmlns:cx3="http://schemas.microsoft.com/office/drawing/2016/5/9/chartex" xmlns:cx4="http://schemas.microsoft.com/office/drawing/2016/5/10/chartex" xmlns:cx5="http://schemas.microsoft.com/office/drawing/2016/5/11/chartex" xmlns:cx6="http://schemas.microsoft.com/office/drawing/2016/5/12/chartex" xmlns:cx7="http://schemas.microsoft.com/office/drawing/2016/5/13/chartex" xmlns:cx8="http://schemas.microsoft.com/office/drawing/2016/5/14/chartex" xmlns:mc="http://schemas.openxmlformats.org/markup-compatibility/2006" xmlns:aink="http://schemas.microsoft.com/office/drawing/2016/ink" xmlns:am3d="http://schemas.microsoft.com/office/drawing/2017/model3d" xmlns:o="urn:schemas-microsoft-com:office:office" xmlns:r="http://schemas.openxmlformats.org/officeDocument/2006/relationships" xmlns:m="http://schemas.openxmlformats.org/officeDocument/2006/math" xmlns:v="urn:schemas-microsoft-com:vml" xmlns:wp14="http://schemas.microsoft.com/office/word/2010/wordprocessingDrawing" xmlns:wp="http://schemas.openxmlformats.org/drawingml/2006/wordprocessingDrawing" xmlns:w10="urn:schemas-microsoft-com:office:word" xmlns:w="http://schemas.openxmlformats.org/wordprocessingml/2006/main" xmlns:w14="http://schemas.microsoft.com/office/word/2010/wordml" xmlns:w15="http://schemas.microsoft.com/office/word/2012/wordml" xmlns:w16cid="http://schemas.microsoft.com/office/word/2016/wordml/cid" xmlns:w16se="http://schemas.microsoft.com/office/word/2015/wordml/symex" xmlns:wpg="http://schemas.microsoft.com/office/word/2010/wordprocessingGroup" xmlns:wpi="http://schemas.microsoft.com/office/word/2010/wordprocessingInk" xmlns:wne="http://schemas.microsoft.com/office/word/2006/wordml" xmlns:wps="http://schemas.microsoft.com/office/word/2010/wordprocessingShape" mc:Ignorable="w14 w15 w16se w16cid wp14">
+<w:numbering xmlns:wpc="http://schemas.microsoft.com/office/word/2010/wordprocessingCanvas" xmlns:cx="http://schemas.microsoft.com/office/drawing/2014/chartex" xmlns:cx1="http://schemas.microsoft.com/office/drawing/2015/9/8/chartex" xmlns:cx2="http://schemas.microsoft.com/office/drawing/2015/10/21/chartex" xmlns:cx3="http://schemas.microsoft.com/office/drawing/2016/5/9/chartex" xmlns:cx4="http://schemas.microsoft.com/office/drawing/2016/5/10/chartex" xmlns:cx5="http://schemas.microsoft.com/office/drawing/2016/5/11/chartex" xmlns:cx6="http://schemas.microsoft.com/office/drawing/2016/5/12/chartex" xmlns:cx7="http://schemas.microsoft.com/office/drawing/2016/5/13/chartex" xmlns:cx8="http://schemas.microsoft.com/office/drawing/2016/5/14/chartex" xmlns:mc="http://schemas.openxmlformats.org/markup-compatibility/2006" xmlns:aink="http://schemas.microsoft.com/office/drawing/2016/ink" xmlns:am3d="http://schemas.microsoft.com/office/drawing/2017/model3d" xmlns:o="urn:schemas-microsoft-com:office:office" xmlns:r="http://schemas.openxmlformats.org/officeDocument/2006/relationships" xmlns:m="http://schemas.openxmlformats.org/officeDocument/2006/math" xmlns:v="urn:schemas-microsoft-com:vml" xmlns:wp14="http://schemas.microsoft.com/office/word/2010/wordprocessingDrawing" xmlns:wp="http://schemas.openxmlformats.org/drawingml/2006/wordprocessingDrawing" xmlns:w10="urn:schemas-microsoft-com:office:word" xmlns:w="http://schemas.openxmlformats.org/wordprocessingml/2006/main" xmlns:w14="http://schemas.microsoft.com/office/word/2010/wordml" xmlns:w15="http://schemas.microsoft.com/office/word/2012/wordml" xmlns:w16cex="http://schemas.microsoft.com/office/word/2018/wordml/cex" xmlns:w16cid="http://schemas.microsoft.com/office/word/2016/wordml/cid" xmlns:w16="http://schemas.microsoft.com/office/word/2018/wordml" xmlns:w16se="http://schemas.microsoft.com/office/word/2015/wordml/symex" xmlns:wpg="http://schemas.microsoft.com/office/word/2010/wordprocessingGroup" xmlns:wpi="http://schemas.microsoft.com/office/word/2010/wordprocessingInk" xmlns:wne="http://schemas.microsoft.com/office/word/2006/wordml" xmlns:wps="http://schemas.microsoft.com/office/word/2010/wordprocessingShape" mc:Ignorable="w14 w15 w16se w16cid w16 w16cex wp14">
   <w:abstractNum w:abstractNumId="0" w15:restartNumberingAfterBreak="0">
     <w:nsid w:val="1A335A9F"/>
     <w:multiLevelType w:val="hybridMultilevel"/>
@@ -2216,7 +2841,7 @@
 </file>
 
 <file path=word/styles.xml><?xml version="1.0" encoding="utf-8"?>
-<w:styles xmlns:mc="http://schemas.openxmlformats.org/markup-compatibility/2006" xmlns:r="http://schemas.openxmlformats.org/officeDocument/2006/relationships" xmlns:w="http://schemas.openxmlformats.org/wordprocessingml/2006/main" xmlns:w14="http://schemas.microsoft.com/office/word/2010/wordml" xmlns:w15="http://schemas.microsoft.com/office/word/2012/wordml" xmlns:w16cid="http://schemas.microsoft.com/office/word/2016/wordml/cid" xmlns:w16se="http://schemas.microsoft.com/office/word/2015/wordml/symex" mc:Ignorable="w14 w15 w16se w16cid">
+<w:styles xmlns:mc="http://schemas.openxmlformats.org/markup-compatibility/2006" xmlns:r="http://schemas.openxmlformats.org/officeDocument/2006/relationships" xmlns:w="http://schemas.openxmlformats.org/wordprocessingml/2006/main" xmlns:w14="http://schemas.microsoft.com/office/word/2010/wordml" xmlns:w15="http://schemas.microsoft.com/office/word/2012/wordml" xmlns:w16cex="http://schemas.microsoft.com/office/word/2018/wordml/cex" xmlns:w16cid="http://schemas.microsoft.com/office/word/2016/wordml/cid" xmlns:w16="http://schemas.microsoft.com/office/word/2018/wordml" xmlns:w16se="http://schemas.microsoft.com/office/word/2015/wordml/symex" mc:Ignorable="w14 w15 w16se w16cid w16 w16cex">
   <w:docDefaults>
     <w:rPrDefault>
       <w:rPr>
@@ -2232,7 +2857,7 @@
       </w:pPr>
     </w:pPrDefault>
   </w:docDefaults>
-  <w:latentStyles w:defLockedState="0" w:defUIPriority="99" w:defSemiHidden="0" w:defUnhideWhenUsed="0" w:defQFormat="0" w:count="377">
+  <w:latentStyles w:defLockedState="0" w:defUIPriority="99" w:defSemiHidden="0" w:defUnhideWhenUsed="0" w:defQFormat="0" w:count="376">
     <w:lsdException w:name="Normal" w:uiPriority="0" w:qFormat="1"/>
     <w:lsdException w:name="heading 1" w:uiPriority="9" w:qFormat="1"/>
     <w:lsdException w:name="heading 2" w:semiHidden="1" w:uiPriority="9" w:unhideWhenUsed="1" w:qFormat="1"/>
@@ -2609,7 +3234,6 @@
     <w:lsdException w:name="Hashtag" w:semiHidden="1" w:unhideWhenUsed="1"/>
     <w:lsdException w:name="Unresolved Mention" w:semiHidden="1" w:unhideWhenUsed="1"/>
     <w:lsdException w:name="Smart Link" w:semiHidden="1" w:unhideWhenUsed="1"/>
-    <w:lsdException w:name="Smart Link Error" w:semiHidden="1" w:unhideWhenUsed="1"/>
   </w:latentStyles>
   <w:style w:type="paragraph" w:default="1" w:styleId="Normal">
     <w:name w:val="Normal"/>

</xml_diff>